<commit_message>
My Changes to Team document
</commit_message>
<xml_diff>
--- a/TEAM.docx
+++ b/TEAM.docx
@@ -39,23 +39,7 @@
           <w:sz w:val="24"/>
           <w:szCs w:val="24"/>
         </w:rPr>
-        <w:t xml:space="preserve">Kristie </w:t>
-      </w:r>
-      <w:proofErr w:type="spellStart"/>
-      <w:r>
-        <w:rPr>
-          <w:sz w:val="24"/>
-          <w:szCs w:val="24"/>
-        </w:rPr>
-        <w:t>Niemiec</w:t>
-      </w:r>
-      <w:proofErr w:type="spellEnd"/>
-      <w:r>
-        <w:rPr>
-          <w:sz w:val="24"/>
-          <w:szCs w:val="24"/>
-        </w:rPr>
-        <w:t>:</w:t>
+        <w:t>Kristie Niemiec:</w:t>
       </w:r>
     </w:p>
     <w:p>
@@ -500,53 +484,12 @@
           <w:szCs w:val="24"/>
         </w:rPr>
       </w:pPr>
-      <w:proofErr w:type="spellStart"/>
-      <w:r>
-        <w:rPr>
-          <w:sz w:val="24"/>
-          <w:szCs w:val="24"/>
-        </w:rPr>
-        <w:t>Sreenivasan</w:t>
-      </w:r>
-      <w:proofErr w:type="spellEnd"/>
-      <w:r>
-        <w:rPr>
-          <w:sz w:val="24"/>
-          <w:szCs w:val="24"/>
-        </w:rPr>
-        <w:t xml:space="preserve"> </w:t>
-      </w:r>
-      <w:proofErr w:type="spellStart"/>
-      <w:r>
-        <w:rPr>
-          <w:sz w:val="24"/>
-          <w:szCs w:val="24"/>
-        </w:rPr>
-        <w:t>Koduvayoor</w:t>
-      </w:r>
-      <w:proofErr w:type="spellEnd"/>
-      <w:r>
-        <w:rPr>
-          <w:sz w:val="24"/>
-          <w:szCs w:val="24"/>
-        </w:rPr>
-        <w:t xml:space="preserve"> </w:t>
-      </w:r>
-      <w:proofErr w:type="spellStart"/>
-      <w:r>
-        <w:rPr>
-          <w:sz w:val="24"/>
-          <w:szCs w:val="24"/>
-        </w:rPr>
-        <w:t>Venkatarman</w:t>
-      </w:r>
-      <w:proofErr w:type="spellEnd"/>
-      <w:r>
-        <w:rPr>
-          <w:sz w:val="24"/>
-          <w:szCs w:val="24"/>
-        </w:rPr>
-        <w:t>:</w:t>
+      <w:r>
+        <w:rPr>
+          <w:sz w:val="24"/>
+          <w:szCs w:val="24"/>
+        </w:rPr>
+        <w:t>Sreenivasan Koduvayoor Venkatarman:</w:t>
       </w:r>
     </w:p>
     <w:p>
@@ -647,6 +590,26 @@
           <w:szCs w:val="24"/>
         </w:rPr>
         <w:t>Created Menu images for the Overlay Menu.</w:t>
+      </w:r>
+    </w:p>
+    <w:p>
+      <w:pPr>
+        <w:pStyle w:val="ListParagraph"/>
+        <w:numPr>
+          <w:ilvl w:val="0"/>
+          <w:numId w:val="4"/>
+        </w:numPr>
+        <w:rPr>
+          <w:sz w:val="24"/>
+          <w:szCs w:val="24"/>
+        </w:rPr>
+      </w:pPr>
+      <w:r>
+        <w:rPr>
+          <w:sz w:val="24"/>
+          <w:szCs w:val="24"/>
+        </w:rPr>
+        <w:t>Worked on returning held item to shelves.</w:t>
       </w:r>
       <w:bookmarkStart w:id="0" w:name="_GoBack"/>
       <w:bookmarkEnd w:id="0"/>

</xml_diff>